<commit_message>
Merger les fonction d'insertion et le fonction de calcule en 1 fonction d'inertion et une fonction de calcule + jouter une table de formule de calcule
</commit_message>
<xml_diff>
--- a/Etat_Davancement.docx
+++ b/Etat_Davancement.docx
@@ -195,8 +195,6 @@
         </w:rPr>
         <w:t xml:space="preserve"> Ibrahim Benmagha</w:t>
       </w:r>
-      <w:bookmarkStart w:id="0" w:name="_GoBack"/>
-      <w:bookmarkEnd w:id="0"/>
     </w:p>
     <w:p>
       <w:pPr>
@@ -426,27 +424,7 @@
           <w:szCs w:val="24"/>
           <w:lang w:eastAsia="fr-FR"/>
         </w:rPr>
-        <w:t xml:space="preserve">, et donnes </w:t>
-      </w:r>
-      <w:proofErr w:type="gramStart"/>
-      <w:r>
-        <w:rPr>
-          <w:rFonts w:ascii="Times New Roman" w:eastAsia="Times New Roman" w:hAnsi="Times New Roman" w:cs="Times New Roman"/>
-          <w:sz w:val="24"/>
-          <w:szCs w:val="24"/>
-          <w:lang w:eastAsia="fr-FR"/>
-        </w:rPr>
-        <w:t>des interfaces simple</w:t>
-      </w:r>
-      <w:proofErr w:type="gramEnd"/>
-      <w:r>
-        <w:rPr>
-          <w:rFonts w:ascii="Times New Roman" w:eastAsia="Times New Roman" w:hAnsi="Times New Roman" w:cs="Times New Roman"/>
-          <w:sz w:val="24"/>
-          <w:szCs w:val="24"/>
-          <w:lang w:eastAsia="fr-FR"/>
-        </w:rPr>
-        <w:t xml:space="preserve"> </w:t>
+        <w:t xml:space="preserve">, et donnes des interfaces simple </w:t>
       </w:r>
       <w:r>
         <w:rPr>
@@ -526,27 +504,7 @@
           <w:szCs w:val="24"/>
           <w:lang w:eastAsia="fr-FR"/>
         </w:rPr>
-        <w:t xml:space="preserve">Laravel pour backend pour </w:t>
-      </w:r>
-      <w:proofErr w:type="gramStart"/>
-      <w:r>
-        <w:rPr>
-          <w:rFonts w:ascii="Times New Roman" w:eastAsia="Times New Roman" w:hAnsi="Times New Roman" w:cs="Times New Roman"/>
-          <w:sz w:val="24"/>
-          <w:szCs w:val="24"/>
-          <w:lang w:eastAsia="fr-FR"/>
-        </w:rPr>
-        <w:t>une communication direct</w:t>
-      </w:r>
-      <w:proofErr w:type="gramEnd"/>
-      <w:r>
-        <w:rPr>
-          <w:rFonts w:ascii="Times New Roman" w:eastAsia="Times New Roman" w:hAnsi="Times New Roman" w:cs="Times New Roman"/>
-          <w:sz w:val="24"/>
-          <w:szCs w:val="24"/>
-          <w:lang w:eastAsia="fr-FR"/>
-        </w:rPr>
-        <w:t xml:space="preserve"> avec des simple API</w:t>
+        <w:t>Laravel pour backend pour une communication direct avec des simple API</w:t>
       </w:r>
       <w:r>
         <w:rPr>
@@ -698,17 +656,7 @@
           <w:szCs w:val="24"/>
           <w:lang w:eastAsia="fr-FR"/>
         </w:rPr>
-        <w:t xml:space="preserve"> de </w:t>
-      </w:r>
-      <w:proofErr w:type="gramStart"/>
-      <w:r>
-        <w:rPr>
-          <w:rFonts w:ascii="Times New Roman" w:eastAsia="Times New Roman" w:hAnsi="Times New Roman" w:cs="Times New Roman"/>
-          <w:sz w:val="24"/>
-          <w:szCs w:val="24"/>
-          <w:lang w:eastAsia="fr-FR"/>
-        </w:rPr>
-        <w:t xml:space="preserve">gestion </w:t>
+        <w:t xml:space="preserve"> de gestion </w:t>
       </w:r>
       <w:r>
         <w:rPr>
@@ -719,7 +667,6 @@
         </w:rPr>
         <w:t>relationnel</w:t>
       </w:r>
-      <w:proofErr w:type="gramEnd"/>
       <w:r>
         <w:rPr>
           <w:rFonts w:ascii="Times New Roman" w:eastAsia="Times New Roman" w:hAnsi="Times New Roman" w:cs="Times New Roman"/>
@@ -1181,7 +1128,7 @@
           <w:lang w:eastAsia="fr-FR"/>
         </w:rPr>
         <w:pict w14:anchorId="6F5040D8">
-          <v:shape id="_x0000_i1027" type="#_x0000_t75" style="width:414pt;height:660pt">
+          <v:shape id="_x0000_i1027" type="#_x0000_t75" style="width:414pt;height:660.6pt">
             <v:imagedata r:id="rId7" o:title="Sequences"/>
           </v:shape>
         </w:pict>
@@ -1271,25 +1218,14 @@
           <w:lang w:eastAsia="fr-FR"/>
         </w:rPr>
       </w:pPr>
-      <w:proofErr w:type="gramStart"/>
-      <w:r>
-        <w:rPr>
-          <w:rFonts w:ascii="Times New Roman" w:eastAsia="Times New Roman" w:hAnsi="Times New Roman" w:cs="Times New Roman"/>
-          <w:sz w:val="24"/>
-          <w:szCs w:val="24"/>
-          <w:lang w:eastAsia="fr-FR"/>
-        </w:rPr>
-        <w:t>Modules conceptuel</w:t>
-      </w:r>
-      <w:proofErr w:type="gramEnd"/>
-      <w:r>
-        <w:rPr>
-          <w:rFonts w:ascii="Times New Roman" w:eastAsia="Times New Roman" w:hAnsi="Times New Roman" w:cs="Times New Roman"/>
-          <w:sz w:val="24"/>
-          <w:szCs w:val="24"/>
-          <w:lang w:eastAsia="fr-FR"/>
-        </w:rPr>
-        <w:t xml:space="preserve"> de donnes</w:t>
+      <w:r>
+        <w:rPr>
+          <w:rFonts w:ascii="Times New Roman" w:eastAsia="Times New Roman" w:hAnsi="Times New Roman" w:cs="Times New Roman"/>
+          <w:sz w:val="24"/>
+          <w:szCs w:val="24"/>
+          <w:lang w:eastAsia="fr-FR"/>
+        </w:rPr>
+        <w:t>Modules conceptuel de donnes</w:t>
       </w:r>
     </w:p>
     <w:p>
@@ -2717,16 +2653,7 @@
           <w:szCs w:val="24"/>
           <w:lang w:eastAsia="fr-FR"/>
         </w:rPr>
-        <w:t>s</w:t>
-      </w:r>
-      <w:r>
-        <w:rPr>
-          <w:rFonts w:ascii="Times New Roman" w:eastAsia="Times New Roman" w:hAnsi="Times New Roman" w:cs="Times New Roman"/>
-          <w:sz w:val="24"/>
-          <w:szCs w:val="24"/>
-          <w:lang w:eastAsia="fr-FR"/>
-        </w:rPr>
-        <w:t xml:space="preserve"> calcule</w:t>
+        <w:t>s calcule</w:t>
       </w:r>
     </w:p>
     <w:p>
@@ -2750,16 +2677,32 @@
           <w:szCs w:val="24"/>
           <w:lang w:eastAsia="fr-FR"/>
         </w:rPr>
-        <w:t xml:space="preserve">Retourner </w:t>
-      </w:r>
-      <w:r>
-        <w:rPr>
-          <w:rFonts w:ascii="Times New Roman" w:eastAsia="Times New Roman" w:hAnsi="Times New Roman" w:cs="Times New Roman"/>
-          <w:sz w:val="24"/>
-          <w:szCs w:val="24"/>
-          <w:lang w:eastAsia="fr-FR"/>
-        </w:rPr>
-        <w:t xml:space="preserve">les détails de l’activité sélectionnée </w:t>
+        <w:t xml:space="preserve">Retourner les détails de l’activité sélectionnée </w:t>
+      </w:r>
+    </w:p>
+    <w:p>
+      <w:pPr>
+        <w:pStyle w:val="Paragraphedeliste"/>
+        <w:numPr>
+          <w:ilvl w:val="1"/>
+          <w:numId w:val="3"/>
+        </w:numPr>
+        <w:spacing w:before="100" w:beforeAutospacing="1" w:after="100" w:afterAutospacing="1" w:line="240" w:lineRule="auto"/>
+        <w:rPr>
+          <w:rFonts w:ascii="Times New Roman" w:eastAsia="Times New Roman" w:hAnsi="Times New Roman" w:cs="Times New Roman"/>
+          <w:sz w:val="24"/>
+          <w:szCs w:val="24"/>
+          <w:lang w:eastAsia="fr-FR"/>
+        </w:rPr>
+      </w:pPr>
+      <w:r>
+        <w:rPr>
+          <w:rFonts w:ascii="Times New Roman" w:eastAsia="Times New Roman" w:hAnsi="Times New Roman" w:cs="Times New Roman"/>
+          <w:sz w:val="24"/>
+          <w:szCs w:val="24"/>
+          <w:lang w:eastAsia="fr-FR"/>
+        </w:rPr>
+        <w:t xml:space="preserve">Exporter le report </w:t>
       </w:r>
     </w:p>
     <w:p>
@@ -2872,16 +2815,7 @@
           <w:szCs w:val="24"/>
           <w:lang w:eastAsia="fr-FR"/>
         </w:rPr>
-        <w:t>Création</w:t>
-      </w:r>
-      <w:r>
-        <w:rPr>
-          <w:rFonts w:ascii="Times New Roman" w:eastAsia="Times New Roman" w:hAnsi="Times New Roman" w:cs="Times New Roman"/>
-          <w:sz w:val="24"/>
-          <w:szCs w:val="24"/>
-          <w:lang w:eastAsia="fr-FR"/>
-        </w:rPr>
-        <w:t xml:space="preserve"> des seeders </w:t>
+        <w:t xml:space="preserve">Création des seeders </w:t>
       </w:r>
       <w:r>
         <w:rPr>
@@ -3075,16 +3009,7 @@
           <w:szCs w:val="24"/>
           <w:lang w:eastAsia="fr-FR"/>
         </w:rPr>
-        <w:t>Implémentation</w:t>
-      </w:r>
-      <w:r>
-        <w:rPr>
-          <w:rFonts w:ascii="Times New Roman" w:eastAsia="Times New Roman" w:hAnsi="Times New Roman" w:cs="Times New Roman"/>
-          <w:sz w:val="24"/>
-          <w:szCs w:val="24"/>
-          <w:lang w:eastAsia="fr-FR"/>
-        </w:rPr>
-        <w:t xml:space="preserve"> de system de vérification d’authentification et d’autorisation pour chaque fonctionnement  </w:t>
+        <w:t xml:space="preserve">Implémentation de system de vérification d’authentification et d’autorisation pour chaque fonctionnement  </w:t>
       </w:r>
     </w:p>
     <w:p>
@@ -3149,6 +3074,7 @@
       <w:r>
         <w:rPr>
           <w:rStyle w:val="Titre2Car"/>
+          <w:rFonts w:eastAsiaTheme="minorHAnsi"/>
           <w:sz w:val="44"/>
           <w:szCs w:val="44"/>
         </w:rPr>
@@ -3254,27 +3180,7 @@
           <w:szCs w:val="24"/>
           <w:lang w:eastAsia="fr-FR"/>
         </w:rPr>
-        <w:t xml:space="preserve"> de chaque activité sera </w:t>
-      </w:r>
-      <w:proofErr w:type="gramStart"/>
-      <w:r>
-        <w:rPr>
-          <w:rFonts w:ascii="Times New Roman" w:eastAsia="Times New Roman" w:hAnsi="Times New Roman" w:cs="Times New Roman"/>
-          <w:sz w:val="24"/>
-          <w:szCs w:val="24"/>
-          <w:lang w:eastAsia="fr-FR"/>
-        </w:rPr>
-        <w:t>stocker</w:t>
-      </w:r>
-      <w:proofErr w:type="gramEnd"/>
-      <w:r>
-        <w:rPr>
-          <w:rFonts w:ascii="Times New Roman" w:eastAsia="Times New Roman" w:hAnsi="Times New Roman" w:cs="Times New Roman"/>
-          <w:sz w:val="24"/>
-          <w:szCs w:val="24"/>
-          <w:lang w:eastAsia="fr-FR"/>
-        </w:rPr>
-        <w:t xml:space="preserve"> parmi les dons calculable </w:t>
+        <w:t xml:space="preserve"> de chaque activité sera stocker parmi les dons calculable </w:t>
       </w:r>
     </w:p>
     <w:p>
@@ -3488,7 +3394,7 @@
           <w:szCs w:val="24"/>
           <w:lang w:eastAsia="fr-FR"/>
         </w:rPr>
-        <w:t xml:space="preserve">Exporter le report </w:t>
+        <w:t xml:space="preserve">Modifier les données du rapport génère </w:t>
       </w:r>
     </w:p>
     <w:p>
@@ -3513,7 +3419,7 @@
           <w:szCs w:val="24"/>
           <w:lang w:eastAsia="fr-FR"/>
         </w:rPr>
-        <w:t xml:space="preserve">Modifier les données du rapport génère </w:t>
+        <w:t xml:space="preserve">Profile </w:t>
       </w:r>
     </w:p>
     <w:p>
@@ -3638,76 +3544,48 @@
           <w:numId w:val="8"/>
         </w:numPr>
         <w:spacing w:before="100" w:beforeAutospacing="1" w:after="100" w:afterAutospacing="1" w:line="240" w:lineRule="auto"/>
-        <w:rPr>
-          <w:rFonts w:ascii="Times New Roman" w:eastAsia="Times New Roman" w:hAnsi="Times New Roman" w:cs="Times New Roman"/>
-          <w:sz w:val="24"/>
-          <w:szCs w:val="24"/>
-          <w:lang w:eastAsia="fr-FR"/>
-        </w:rPr>
-      </w:pPr>
-      <w:r>
-        <w:rPr>
-          <w:rFonts w:ascii="Times New Roman" w:eastAsia="Times New Roman" w:hAnsi="Times New Roman" w:cs="Times New Roman"/>
-          <w:sz w:val="24"/>
-          <w:szCs w:val="24"/>
-          <w:lang w:eastAsia="fr-FR"/>
-        </w:rPr>
-        <w:t xml:space="preserve">Importation </w:t>
-      </w:r>
-      <w:r>
-        <w:rPr>
-          <w:rFonts w:ascii="Times New Roman" w:eastAsia="Times New Roman" w:hAnsi="Times New Roman" w:cs="Times New Roman"/>
-          <w:sz w:val="24"/>
-          <w:szCs w:val="24"/>
-          <w:lang w:eastAsia="fr-FR"/>
-        </w:rPr>
-        <w:t>d’Excel</w:t>
-      </w:r>
-      <w:r>
-        <w:rPr>
-          <w:rFonts w:ascii="Times New Roman" w:eastAsia="Times New Roman" w:hAnsi="Times New Roman" w:cs="Times New Roman"/>
-          <w:sz w:val="24"/>
-          <w:szCs w:val="24"/>
-          <w:lang w:eastAsia="fr-FR"/>
-        </w:rPr>
-        <w:t xml:space="preserve"> (en cours)</w:t>
-      </w:r>
-      <w:r>
-        <w:rPr>
-          <w:rFonts w:ascii="Times New Roman" w:eastAsia="Times New Roman" w:hAnsi="Times New Roman" w:cs="Times New Roman"/>
-          <w:sz w:val="24"/>
-          <w:szCs w:val="24"/>
-          <w:lang w:eastAsia="fr-FR"/>
-        </w:rPr>
-        <w:t xml:space="preserve"> </w:t>
-      </w:r>
-    </w:p>
-    <w:p>
-      <w:pPr>
-        <w:numPr>
-          <w:ilvl w:val="2"/>
-          <w:numId w:val="8"/>
-        </w:numPr>
+      </w:pPr>
+      <w:r>
+        <w:rPr>
+          <w:rFonts w:ascii="Times New Roman" w:eastAsia="Times New Roman" w:hAnsi="Times New Roman" w:cs="Times New Roman"/>
+          <w:sz w:val="24"/>
+          <w:szCs w:val="24"/>
+          <w:lang w:eastAsia="fr-FR"/>
+        </w:rPr>
+        <w:t xml:space="preserve">Modifier </w:t>
+      </w:r>
+      <w:r>
+        <w:rPr>
+          <w:rFonts w:ascii="Times New Roman" w:eastAsia="Times New Roman" w:hAnsi="Times New Roman" w:cs="Times New Roman"/>
+          <w:sz w:val="24"/>
+          <w:szCs w:val="24"/>
+          <w:lang w:eastAsia="fr-FR"/>
+        </w:rPr>
+        <w:t>les donnes importées</w:t>
+      </w:r>
+    </w:p>
+    <w:p>
+      <w:pPr>
+        <w:pStyle w:val="Titre2"/>
+        <w:rPr>
+          <w:sz w:val="44"/>
+          <w:szCs w:val="44"/>
+        </w:rPr>
+      </w:pPr>
+      <w:r>
+        <w:rPr>
+          <w:sz w:val="44"/>
+          <w:szCs w:val="44"/>
+        </w:rPr>
+        <w:t>BackOffice</w:t>
+      </w:r>
+      <w:bookmarkStart w:id="0" w:name="_GoBack"/>
+      <w:bookmarkEnd w:id="0"/>
+    </w:p>
+    <w:p>
+      <w:pPr>
         <w:spacing w:before="100" w:beforeAutospacing="1" w:after="100" w:afterAutospacing="1" w:line="240" w:lineRule="auto"/>
       </w:pPr>
-      <w:r>
-        <w:rPr>
-          <w:rFonts w:ascii="Times New Roman" w:eastAsia="Times New Roman" w:hAnsi="Times New Roman" w:cs="Times New Roman"/>
-          <w:sz w:val="24"/>
-          <w:szCs w:val="24"/>
-          <w:lang w:eastAsia="fr-FR"/>
-        </w:rPr>
-        <w:t xml:space="preserve">Modifier </w:t>
-      </w:r>
-      <w:r>
-        <w:rPr>
-          <w:rFonts w:ascii="Times New Roman" w:eastAsia="Times New Roman" w:hAnsi="Times New Roman" w:cs="Times New Roman"/>
-          <w:sz w:val="24"/>
-          <w:szCs w:val="24"/>
-          <w:lang w:eastAsia="fr-FR"/>
-        </w:rPr>
-        <w:t>les donnes importées</w:t>
-      </w:r>
     </w:p>
     <w:sectPr>
       <w:pgSz w:w="11906" w:h="16838"/>
@@ -5221,8 +5099,11 @@
     <w:lsdException w:name="Table 3D effects 3" w:semiHidden="1" w:unhideWhenUsed="1"/>
     <w:lsdException w:name="Table Contemporary" w:semiHidden="1" w:unhideWhenUsed="1"/>
     <w:lsdException w:name="Table Elegant" w:semiHidden="1" w:unhideWhenUsed="1"/>
+    <w:lsdException w:name="Table Professional" w:semiHidden="1" w:unhideWhenUsed="1"/>
     <w:lsdException w:name="Table Subtle 1" w:semiHidden="1" w:unhideWhenUsed="1"/>
     <w:lsdException w:name="Table Subtle 2" w:semiHidden="1" w:unhideWhenUsed="1"/>
+    <w:lsdException w:name="Table Web 1" w:semiHidden="1" w:unhideWhenUsed="1"/>
+    <w:lsdException w:name="Table Web 2" w:semiHidden="1" w:unhideWhenUsed="1"/>
     <w:lsdException w:name="Table Web 3" w:semiHidden="1" w:unhideWhenUsed="1"/>
     <w:lsdException w:name="Balloon Text" w:semiHidden="1" w:unhideWhenUsed="1"/>
     <w:lsdException w:name="Table Grid" w:uiPriority="39"/>
@@ -6056,7 +5937,7 @@
 </file>
 
 <file path=customXml/itemProps1.xml><?xml version="1.0" encoding="utf-8"?>
-<ds:datastoreItem xmlns:ds="http://schemas.openxmlformats.org/officeDocument/2006/customXml" ds:itemID="{8E6B5B00-C835-423E-8A97-61C0C850513C}">
+<ds:datastoreItem xmlns:ds="http://schemas.openxmlformats.org/officeDocument/2006/customXml" ds:itemID="{278EF66F-6535-4F82-9441-F91565F7809E}">
   <ds:schemaRefs>
     <ds:schemaRef ds:uri="http://schemas.openxmlformats.org/officeDocument/2006/bibliography"/>
   </ds:schemaRefs>

</xml_diff>